<commit_message>
Updated assignment flow (include checking if site can launch after build)
</commit_message>
<xml_diff>
--- a/Builder/Standard Build Flow.docx
+++ b/Builder/Standard Build Flow.docx
@@ -78,6 +78,18 @@
     </w:p>
     <w:p>
       <w:pPr>
+        <w:pStyle w:val="ListParagraph"/>
+        <w:numPr>
+          <w:ilvl w:val="0"/>
+          <w:numId w:val="1"/>
+        </w:numPr>
+      </w:pPr>
+      <w:r>
+        <w:t>Review that the site can launch when you are finished with it. This encompasses being sure you can log in to their domain registrar to make any necessary DNS changes, and determining if they will be migrating emails that have their domain name in it. If they have emails that need migration, please coordinate this with the Account Manager.</w:t>
+      </w:r>
+    </w:p>
+    <w:p>
+      <w:pPr>
         <w:pStyle w:val="Heading1"/>
       </w:pPr>
       <w:r>
@@ -220,6 +232,7 @@
         <w:pStyle w:val="Heading1"/>
       </w:pPr>
       <w:r>
+        <w:lastRenderedPageBreak/>
         <w:t>Site Build Flow</w:t>
       </w:r>
     </w:p>
@@ -261,7 +274,6 @@
         </w:numPr>
       </w:pPr>
       <w:r>
-        <w:lastRenderedPageBreak/>
         <w:t>Create the about page.</w:t>
       </w:r>
     </w:p>
@@ -274,7 +286,10 @@
         </w:numPr>
       </w:pPr>
       <w:r>
-        <w:t>Create the main service area landing page.</w:t>
+        <w:t>Create the main service area landing page</w:t>
+      </w:r>
+      <w:r>
+        <w:t xml:space="preserve"> as well as all service pages.</w:t>
       </w:r>
     </w:p>
     <w:p>
@@ -394,22 +409,28 @@
         </w:numPr>
       </w:pPr>
       <w:r>
-        <w:t>Create the PHP sitemap page (generate the XML one after the site is live).</w:t>
-      </w:r>
-    </w:p>
-    <w:p>
-      <w:pPr>
-        <w:pStyle w:val="ListParagraph"/>
-        <w:numPr>
-          <w:ilvl w:val="0"/>
-          <w:numId w:val="3"/>
-        </w:numPr>
-      </w:pPr>
-      <w:r>
-        <w:t>Create a robots.txt file.</w:t>
+        <w:t xml:space="preserve">Create the PHP sitemap page </w:t>
+      </w:r>
+      <w:r>
+        <w:t xml:space="preserve">skeleton </w:t>
       </w:r>
       <w:bookmarkStart w:id="0" w:name="_GoBack"/>
       <w:bookmarkEnd w:id="0"/>
+      <w:r>
+        <w:t>(generate the XML one after the site is live).</w:t>
+      </w:r>
+    </w:p>
+    <w:p>
+      <w:pPr>
+        <w:pStyle w:val="ListParagraph"/>
+        <w:numPr>
+          <w:ilvl w:val="0"/>
+          <w:numId w:val="3"/>
+        </w:numPr>
+      </w:pPr>
+      <w:r>
+        <w:t>Create a robots.txt file.</w:t>
+      </w:r>
     </w:p>
     <w:p>
       <w:pPr>
@@ -565,6 +586,7 @@
         <w:rPr>
           <w:b/>
         </w:rPr>
+        <w:lastRenderedPageBreak/>
         <w:t xml:space="preserve">Nameserver Change – </w:t>
       </w:r>
       <w:r>
@@ -622,7 +644,6 @@
         </w:numPr>
       </w:pPr>
       <w:r>
-        <w:lastRenderedPageBreak/>
         <w:t>Once the site is live on the new host or server, perform a dead link check. Fix any dead links.</w:t>
       </w:r>
     </w:p>

</xml_diff>

<commit_message>
Update to reflect email notification subject line
</commit_message>
<xml_diff>
--- a/Builder/Standard Build Flow.docx
+++ b/Builder/Standard Build Flow.docx
@@ -414,8 +414,6 @@
       <w:r>
         <w:t xml:space="preserve">skeleton </w:t>
       </w:r>
-      <w:bookmarkStart w:id="0" w:name="_GoBack"/>
-      <w:bookmarkEnd w:id="0"/>
       <w:r>
         <w:t>(generate the XML one after the site is live).</w:t>
       </w:r>
@@ -684,7 +682,53 @@
       </w:r>
       <w:proofErr w:type="spellEnd"/>
       <w:r>
-        <w:t xml:space="preserve"> form email notifications are going to the proper location.</w:t>
+        <w:t xml:space="preserve"> form email notifications are g</w:t>
+      </w:r>
+      <w:bookmarkStart w:id="0" w:name="_GoBack"/>
+      <w:bookmarkEnd w:id="0"/>
+      <w:r>
+        <w:t>oing to the proper location.</w:t>
+      </w:r>
+    </w:p>
+    <w:p>
+      <w:pPr>
+        <w:pStyle w:val="ListParagraph"/>
+        <w:numPr>
+          <w:ilvl w:val="0"/>
+          <w:numId w:val="4"/>
+        </w:numPr>
+      </w:pPr>
+      <w:r>
+        <w:t xml:space="preserve">Make sure the </w:t>
+      </w:r>
+      <w:proofErr w:type="spellStart"/>
+      <w:r>
+        <w:t>WuFoo</w:t>
+      </w:r>
+      <w:proofErr w:type="spellEnd"/>
+      <w:r>
+        <w:t xml:space="preserve"> </w:t>
+      </w:r>
+      <w:r>
+        <w:rPr>
+          <w:b/>
+        </w:rPr>
+        <w:t>email subject line</w:t>
+      </w:r>
+      <w:r>
+        <w:t xml:space="preserve"> is valid for that form and company</w:t>
+      </w:r>
+    </w:p>
+    <w:p>
+      <w:pPr>
+        <w:pStyle w:val="ListParagraph"/>
+        <w:numPr>
+          <w:ilvl w:val="1"/>
+          <w:numId w:val="4"/>
+        </w:numPr>
+      </w:pPr>
+      <w:r>
+        <w:t>To get here, click Edit -&gt; Add Notifications -&gt; Customize Email Header (next to the Save button in the email notifications box)</w:t>
       </w:r>
     </w:p>
     <w:p>

</xml_diff>

<commit_message>
Note on running through Kraken and removing a redundant step in site build flow
</commit_message>
<xml_diff>
--- a/Builder/Standard Build Flow.docx
+++ b/Builder/Standard Build Flow.docx
@@ -223,6 +223,20 @@
       </w:r>
     </w:p>
     <w:p>
+      <w:pPr>
+        <w:pStyle w:val="ListParagraph"/>
+        <w:numPr>
+          <w:ilvl w:val="0"/>
+          <w:numId w:val="2"/>
+        </w:numPr>
+      </w:pPr>
+      <w:r>
+        <w:t>Run the entire images folder through Kraken image optimizer to properly compress excess file data.</w:t>
+      </w:r>
+      <w:bookmarkStart w:id="0" w:name="_GoBack"/>
+      <w:bookmarkEnd w:id="0"/>
+    </w:p>
+    <w:p>
       <w:r>
         <w:t>You are finished cropping the template pieces of the layout and setting up the website for the rest of the build.</w:t>
       </w:r>
@@ -259,7 +273,13 @@
         <w:t>all</w:t>
       </w:r>
       <w:r>
-        <w:t xml:space="preserve"> the service pages.</w:t>
+        <w:t xml:space="preserve"> the service pages</w:t>
+      </w:r>
+      <w:r>
+        <w:t xml:space="preserve"> and their landing pages</w:t>
+      </w:r>
+      <w:r>
+        <w:t>.</w:t>
       </w:r>
       <w:r>
         <w:t xml:space="preserve"> This is so you can link to these services in the future pages you will be creating.</w:t>
@@ -275,21 +295,6 @@
       </w:pPr>
       <w:r>
         <w:t>Create the about page.</w:t>
-      </w:r>
-    </w:p>
-    <w:p>
-      <w:pPr>
-        <w:pStyle w:val="ListParagraph"/>
-        <w:numPr>
-          <w:ilvl w:val="0"/>
-          <w:numId w:val="3"/>
-        </w:numPr>
-      </w:pPr>
-      <w:r>
-        <w:t>Create the main service area landing page</w:t>
-      </w:r>
-      <w:r>
-        <w:t xml:space="preserve"> as well as all service pages.</w:t>
       </w:r>
     </w:p>
     <w:p>
@@ -584,11 +589,14 @@
         <w:rPr>
           <w:b/>
         </w:rPr>
+        <w:t xml:space="preserve">Nameserver Change – </w:t>
+      </w:r>
+      <w:r>
+        <w:t xml:space="preserve">This will affect the entirety of that domain’s settings. Before performing a nameserver change, be 100% sure there are no email accounts linked to </w:t>
+      </w:r>
+      <w:r>
         <w:lastRenderedPageBreak/>
-        <w:t xml:space="preserve">Nameserver Change – </w:t>
-      </w:r>
-      <w:r>
-        <w:t xml:space="preserve">This will affect the entirety of that domain’s settings. Before performing a nameserver change, be 100% sure there are no email accounts linked to the current location of the domain. If you are unsure, verify with an Account Manager. This propagation can take </w:t>
+        <w:t xml:space="preserve">the current location of the domain. If you are unsure, verify with an Account Manager. This propagation can take </w:t>
       </w:r>
       <w:r>
         <w:rPr>
@@ -682,12 +690,7 @@
       </w:r>
       <w:proofErr w:type="spellEnd"/>
       <w:r>
-        <w:t xml:space="preserve"> form email notifications are g</w:t>
-      </w:r>
-      <w:bookmarkStart w:id="0" w:name="_GoBack"/>
-      <w:bookmarkEnd w:id="0"/>
-      <w:r>
-        <w:t>oing to the proper location.</w:t>
+        <w:t xml:space="preserve"> form email notifications are going to the proper location.</w:t>
       </w:r>
     </w:p>
     <w:p>

</xml_diff>

<commit_message>
Clarify where the email customization is and update version.
</commit_message>
<xml_diff>
--- a/Builder/Standard Build Flow.docx
+++ b/Builder/Standard Build Flow.docx
@@ -39,6 +39,8 @@
       <w:r>
         <w:t>Create a local folder for this website. Title it the name of the company, replacing spaces with _ characters.</w:t>
       </w:r>
+      <w:bookmarkStart w:id="0" w:name="_GoBack"/>
+      <w:bookmarkEnd w:id="0"/>
     </w:p>
     <w:p>
       <w:pPr>
@@ -233,8 +235,6 @@
       <w:r>
         <w:t>Run the entire images folder through Kraken image optimizer to properly compress excess file data.</w:t>
       </w:r>
-      <w:bookmarkStart w:id="0" w:name="_GoBack"/>
-      <w:bookmarkEnd w:id="0"/>
     </w:p>
     <w:p>
       <w:r>
@@ -731,7 +731,19 @@
         </w:numPr>
       </w:pPr>
       <w:r>
-        <w:t>To get here, click Edit -&gt; Add Notifications -&gt; Customize Email Header (next to the Save button in the email notifications box)</w:t>
+        <w:t xml:space="preserve">To get here, click Edit -&gt; Add Notifications -&gt; Customize </w:t>
+      </w:r>
+      <w:r>
+        <w:t>Notification Email</w:t>
+      </w:r>
+      <w:r>
+        <w:t xml:space="preserve"> (next to the Save button in the </w:t>
+      </w:r>
+      <w:r>
+        <w:t>“to My Inbox”</w:t>
+      </w:r>
+      <w:r>
+        <w:t xml:space="preserve"> box)</w:t>
       </w:r>
     </w:p>
     <w:p>
@@ -898,7 +910,14 @@
         <w:sz w:val="18"/>
         <w:szCs w:val="18"/>
       </w:rPr>
-      <w:t>Version 0.1</w:t>
+      <w:t>Version 0.</w:t>
+    </w:r>
+    <w:r>
+      <w:rPr>
+        <w:sz w:val="18"/>
+        <w:szCs w:val="18"/>
+      </w:rPr>
+      <w:t>4</w:t>
     </w:r>
   </w:p>
   <w:p>

</xml_diff>

<commit_message>
Updated to reflect image naming schemes and alt attributes
Image names should not have generic names and should have key phrases names. This applies tot heir alt attributes.
</commit_message>
<xml_diff>
--- a/Builder/Standard Build Flow.docx
+++ b/Builder/Standard Build Flow.docx
@@ -39,8 +39,6 @@
       <w:r>
         <w:t>Create a local folder for this website. Title it the name of the company, replacing spaces with _ characters.</w:t>
       </w:r>
-      <w:bookmarkStart w:id="0" w:name="_GoBack"/>
-      <w:bookmarkEnd w:id="0"/>
     </w:p>
     <w:p>
       <w:pPr>
@@ -237,7 +235,34 @@
       </w:r>
     </w:p>
     <w:p>
-      <w:r>
+      <w:pPr>
+        <w:pStyle w:val="ListParagraph"/>
+        <w:numPr>
+          <w:ilvl w:val="0"/>
+          <w:numId w:val="2"/>
+        </w:numPr>
+      </w:pPr>
+      <w:r>
+        <w:t xml:space="preserve">Any generic images with the layout (I.E., logo.png, header.jpg, </w:t>
+      </w:r>
+      <w:proofErr w:type="spellStart"/>
+      <w:r>
+        <w:t>etc</w:t>
+      </w:r>
+      <w:proofErr w:type="spellEnd"/>
+      <w:r>
+        <w:t xml:space="preserve">) should be renamed to key phrases. This applies to any images that you add to the website during the main build as well. Their alt </w:t>
+      </w:r>
+      <w:r>
+        <w:t>attributes</w:t>
+      </w:r>
+      <w:r>
+        <w:t xml:space="preserve"> should also contain relevant keywords.</w:t>
+      </w:r>
+    </w:p>
+    <w:p>
+      <w:r>
+        <w:lastRenderedPageBreak/>
         <w:t>You are finished cropping the template pieces of the layout and setting up the website for the rest of the build.</w:t>
       </w:r>
     </w:p>
@@ -246,7 +271,6 @@
         <w:pStyle w:val="Heading1"/>
       </w:pPr>
       <w:r>
-        <w:lastRenderedPageBreak/>
         <w:t>Site Build Flow</w:t>
       </w:r>
     </w:p>
@@ -457,6 +481,18 @@
     </w:p>
     <w:p>
       <w:pPr>
+        <w:pStyle w:val="ListParagraph"/>
+        <w:numPr>
+          <w:ilvl w:val="0"/>
+          <w:numId w:val="3"/>
+        </w:numPr>
+      </w:pPr>
+      <w:r>
+        <w:t>Verify all images are named with key phrases and are not generically named. This applies to their alt attributes as well.</w:t>
+      </w:r>
+    </w:p>
+    <w:p>
+      <w:pPr>
         <w:pStyle w:val="Heading1"/>
       </w:pPr>
       <w:r>
@@ -467,6 +503,8 @@
       <w:r>
         <w:t>Site launch is a meticulous stage and needs care to be sure the website launches properly and seamlessly.</w:t>
       </w:r>
+      <w:bookmarkStart w:id="0" w:name="_GoBack"/>
+      <w:bookmarkEnd w:id="0"/>
     </w:p>
     <w:p>
       <w:pPr>
@@ -553,6 +591,7 @@
         <w:rPr>
           <w:b/>
         </w:rPr>
+        <w:lastRenderedPageBreak/>
         <w:t>Stop.</w:t>
       </w:r>
       <w:r>
@@ -592,11 +631,7 @@
         <w:t xml:space="preserve">Nameserver Change – </w:t>
       </w:r>
       <w:r>
-        <w:t xml:space="preserve">This will affect the entirety of that domain’s settings. Before performing a nameserver change, be 100% sure there are no email accounts linked to </w:t>
-      </w:r>
-      <w:r>
-        <w:lastRenderedPageBreak/>
-        <w:t xml:space="preserve">the current location of the domain. If you are unsure, verify with an Account Manager. This propagation can take </w:t>
+        <w:t xml:space="preserve">This will affect the entirety of that domain’s settings. Before performing a nameserver change, be 100% sure there are no email accounts linked to the current location of the domain. If you are unsure, verify with an Account Manager. This propagation can take </w:t>
       </w:r>
       <w:r>
         <w:rPr>
@@ -917,7 +952,7 @@
         <w:sz w:val="18"/>
         <w:szCs w:val="18"/>
       </w:rPr>
-      <w:t>4</w:t>
+      <w:t>5</w:t>
     </w:r>
   </w:p>
   <w:p>

</xml_diff>

<commit_message>
Build order is only recommended, added a note for that
</commit_message>
<xml_diff>
--- a/Builder/Standard Build Flow.docx
+++ b/Builder/Standard Build Flow.docx
@@ -27,8 +27,6 @@
       <w:r>
         <w:t>After being assigned a website for build, the following should happen.</w:t>
       </w:r>
-      <w:bookmarkStart w:id="0" w:name="_GoBack"/>
-      <w:bookmarkEnd w:id="0"/>
     </w:p>
     <w:p>
       <w:pPr>
@@ -283,6 +281,26 @@
       <w:r>
         <w:t>.</w:t>
       </w:r>
+      <w:r>
+        <w:t xml:space="preserve"> This is a </w:t>
+      </w:r>
+      <w:r>
+        <w:rPr>
+          <w:i/>
+        </w:rPr>
+        <w:t>recommended</w:t>
+      </w:r>
+      <w:r>
+        <w:t xml:space="preserve"> order. You can create the site in any fashion you want </w:t>
+      </w:r>
+      <w:proofErr w:type="gramStart"/>
+      <w:r>
+        <w:t>as long as</w:t>
+      </w:r>
+      <w:proofErr w:type="gramEnd"/>
+      <w:r>
+        <w:t xml:space="preserve"> the end result in the same. </w:t>
+      </w:r>
     </w:p>
     <w:p>
       <w:pPr>
@@ -334,6 +352,8 @@
       <w:r>
         <w:t>Create the city pages.</w:t>
       </w:r>
+      <w:bookmarkStart w:id="0" w:name="_GoBack"/>
+      <w:bookmarkEnd w:id="0"/>
     </w:p>
     <w:p>
       <w:pPr>
@@ -573,6 +593,7 @@
         </w:numPr>
       </w:pPr>
       <w:r>
+        <w:lastRenderedPageBreak/>
         <w:t>FTP into the newly created. If there are any files in here that aren’t defaults (possibly because the client provided an already made server). Back these files up.</w:t>
       </w:r>
       <w:r>
@@ -591,7 +612,6 @@
         <w:rPr>
           <w:b/>
         </w:rPr>
-        <w:lastRenderedPageBreak/>
         <w:t>Stop.</w:t>
       </w:r>
       <w:r>

</xml_diff>

<commit_message>
Add clause for redirecting old pages
</commit_message>
<xml_diff>
--- a/Builder/Standard Build Flow.docx
+++ b/Builder/Standard Build Flow.docx
@@ -261,8 +261,20 @@
       </w:r>
     </w:p>
     <w:p>
+      <w:pPr>
+        <w:pStyle w:val="ListParagraph"/>
+        <w:numPr>
+          <w:ilvl w:val="0"/>
+          <w:numId w:val="2"/>
+        </w:numPr>
+      </w:pPr>
       <w:r>
         <w:lastRenderedPageBreak/>
+        <w:t>If they have an existing website that is live, perform rewrites or redirects with a 301 HTTP code to any corresponding new URLs. The new URLs are typically written at the top of the writer-provided content for pages.</w:t>
+      </w:r>
+    </w:p>
+    <w:p>
+      <w:r>
         <w:t>You are finished cropping the template pieces of the layout and setting up the website for the rest of the build.</w:t>
       </w:r>
     </w:p>
@@ -352,8 +364,6 @@
       <w:r>
         <w:t>Create the city pages.</w:t>
       </w:r>
-      <w:bookmarkStart w:id="0" w:name="_GoBack"/>
-      <w:bookmarkEnd w:id="0"/>
     </w:p>
     <w:p>
       <w:pPr>
@@ -558,6 +568,7 @@
         </w:numPr>
       </w:pPr>
       <w:r>
+        <w:lastRenderedPageBreak/>
         <w:t>Find the newest server in the background and access the WHM. Login.</w:t>
       </w:r>
     </w:p>
@@ -593,7 +604,6 @@
         </w:numPr>
       </w:pPr>
       <w:r>
-        <w:lastRenderedPageBreak/>
         <w:t>FTP into the newly created. If there are any files in here that aren’t defaults (possibly because the client provided an already made server). Back these files up.</w:t>
       </w:r>
       <w:r>
@@ -827,6 +837,20 @@
       <w:r>
         <w:t>Update the sitemap full URL in the robots.txt file.</w:t>
       </w:r>
+    </w:p>
+    <w:p>
+      <w:pPr>
+        <w:pStyle w:val="ListParagraph"/>
+        <w:numPr>
+          <w:ilvl w:val="0"/>
+          <w:numId w:val="4"/>
+        </w:numPr>
+      </w:pPr>
+      <w:r>
+        <w:t>Verify that, if they had a previous website, any redirects from the old URLs to corresponding new URLs are in place.</w:t>
+      </w:r>
+      <w:bookmarkStart w:id="0" w:name="_GoBack"/>
+      <w:bookmarkEnd w:id="0"/>
     </w:p>
     <w:p>
       <w:pPr>

</xml_diff>

<commit_message>
Updated version number and added new checks to site launch checklist.
</commit_message>
<xml_diff>
--- a/Builder/Standard Build Flow.docx
+++ b/Builder/Standard Build Flow.docx
@@ -890,8 +890,6 @@
       <w:r>
         <w:t xml:space="preserve"> Insights test on the home page and optimize any images that display as uncompressed.</w:t>
       </w:r>
-      <w:bookmarkStart w:id="0" w:name="_GoBack"/>
-      <w:bookmarkEnd w:id="0"/>
     </w:p>
     <w:p>
       <w:pPr>
@@ -945,16 +943,51 @@
       <w:pPr>
         <w:pStyle w:val="ListParagraph"/>
         <w:numPr>
-          <w:ilvl w:val="0"/>
+          <w:ilvl w:val="1"/>
           <w:numId w:val="4"/>
         </w:numPr>
       </w:pPr>
       <w:r>
+        <w:t>Home page “</w:t>
+      </w:r>
+      <w:r>
+        <w:t xml:space="preserve">lorem </w:t>
+      </w:r>
+      <w:r>
+        <w:t>filler” text has all been replaced.</w:t>
+      </w:r>
+    </w:p>
+    <w:p>
+      <w:pPr>
+        <w:pStyle w:val="ListParagraph"/>
+        <w:numPr>
+          <w:ilvl w:val="1"/>
+          <w:numId w:val="4"/>
+        </w:numPr>
+      </w:pPr>
+      <w:r>
+        <w:t>Footer links are all valid (city page links, social media, resource links)</w:t>
+      </w:r>
+    </w:p>
+    <w:p>
+      <w:pPr>
+        <w:pStyle w:val="ListParagraph"/>
+        <w:numPr>
+          <w:ilvl w:val="0"/>
+          <w:numId w:val="4"/>
+        </w:numPr>
+      </w:pPr>
+      <w:r>
         <w:t>Send out an office email of the site launch. Congratulations. You have finished.</w:t>
       </w:r>
     </w:p>
     <w:sectPr>
-      <w:headerReference w:type="default" r:id="rId9"/>
+      <w:headerReference w:type="even" r:id="rId9"/>
+      <w:headerReference w:type="default" r:id="rId10"/>
+      <w:footerReference w:type="even" r:id="rId11"/>
+      <w:footerReference w:type="default" r:id="rId12"/>
+      <w:headerReference w:type="first" r:id="rId13"/>
+      <w:footerReference w:type="first" r:id="rId14"/>
       <w:pgSz w:w="12240" w:h="15840"/>
       <w:pgMar w:top="1440" w:right="1440" w:bottom="1440" w:left="1440" w:header="720" w:footer="720" w:gutter="0"/>
       <w:cols w:space="720"/>
@@ -989,6 +1022,36 @@
 </w:endnotes>
 </file>
 
+<file path=word/footer1.xml><?xml version="1.0" encoding="utf-8"?>
+<w:ftr xmlns:wpc="http://schemas.microsoft.com/office/word/2010/wordprocessingCanvas" xmlns:cx="http://schemas.microsoft.com/office/drawing/2014/chartex" xmlns:cx1="http://schemas.microsoft.com/office/drawing/2015/9/8/chartex" xmlns:cx2="http://schemas.microsoft.com/office/drawing/2015/10/21/chartex" xmlns:cx3="http://schemas.microsoft.com/office/drawing/2016/5/9/chartex" xmlns:cx4="http://schemas.microsoft.com/office/drawing/2016/5/10/chartex" xmlns:cx5="http://schemas.microsoft.com/office/drawing/2016/5/11/chartex" xmlns:cx6="http://schemas.microsoft.com/office/drawing/2016/5/12/chartex" xmlns:cx7="http://schemas.microsoft.com/office/drawing/2016/5/13/chartex" xmlns:cx8="http://schemas.microsoft.com/office/drawing/2016/5/14/chartex" xmlns:mc="http://schemas.openxmlformats.org/markup-compatibility/2006" xmlns:aink="http://schemas.microsoft.com/office/drawing/2016/ink" xmlns:am3d="http://schemas.microsoft.com/office/drawing/2017/model3d" xmlns:o="urn:schemas-microsoft-com:office:office" xmlns:r="http://schemas.openxmlformats.org/officeDocument/2006/relationships" xmlns:m="http://schemas.openxmlformats.org/officeDocument/2006/math" xmlns:v="urn:schemas-microsoft-com:vml" xmlns:wp14="http://schemas.microsoft.com/office/word/2010/wordprocessingDrawing" xmlns:wp="http://schemas.openxmlformats.org/drawingml/2006/wordprocessingDrawing" xmlns:w10="urn:schemas-microsoft-com:office:word" xmlns:w="http://schemas.openxmlformats.org/wordprocessingml/2006/main" xmlns:w14="http://schemas.microsoft.com/office/word/2010/wordml" xmlns:w15="http://schemas.microsoft.com/office/word/2012/wordml" xmlns:w16cid="http://schemas.microsoft.com/office/word/2016/wordml/cid" xmlns:w16se="http://schemas.microsoft.com/office/word/2015/wordml/symex" xmlns:wpg="http://schemas.microsoft.com/office/word/2010/wordprocessingGroup" xmlns:wpi="http://schemas.microsoft.com/office/word/2010/wordprocessingInk" xmlns:wne="http://schemas.microsoft.com/office/word/2006/wordml" xmlns:wps="http://schemas.microsoft.com/office/word/2010/wordprocessingShape" mc:Ignorable="w14 w15 w16se w16cid wp14">
+  <w:p>
+    <w:pPr>
+      <w:pStyle w:val="Footer"/>
+    </w:pPr>
+  </w:p>
+</w:ftr>
+</file>
+
+<file path=word/footer2.xml><?xml version="1.0" encoding="utf-8"?>
+<w:ftr xmlns:wpc="http://schemas.microsoft.com/office/word/2010/wordprocessingCanvas" xmlns:cx="http://schemas.microsoft.com/office/drawing/2014/chartex" xmlns:cx1="http://schemas.microsoft.com/office/drawing/2015/9/8/chartex" xmlns:cx2="http://schemas.microsoft.com/office/drawing/2015/10/21/chartex" xmlns:cx3="http://schemas.microsoft.com/office/drawing/2016/5/9/chartex" xmlns:cx4="http://schemas.microsoft.com/office/drawing/2016/5/10/chartex" xmlns:cx5="http://schemas.microsoft.com/office/drawing/2016/5/11/chartex" xmlns:cx6="http://schemas.microsoft.com/office/drawing/2016/5/12/chartex" xmlns:cx7="http://schemas.microsoft.com/office/drawing/2016/5/13/chartex" xmlns:cx8="http://schemas.microsoft.com/office/drawing/2016/5/14/chartex" xmlns:mc="http://schemas.openxmlformats.org/markup-compatibility/2006" xmlns:aink="http://schemas.microsoft.com/office/drawing/2016/ink" xmlns:am3d="http://schemas.microsoft.com/office/drawing/2017/model3d" xmlns:o="urn:schemas-microsoft-com:office:office" xmlns:r="http://schemas.openxmlformats.org/officeDocument/2006/relationships" xmlns:m="http://schemas.openxmlformats.org/officeDocument/2006/math" xmlns:v="urn:schemas-microsoft-com:vml" xmlns:wp14="http://schemas.microsoft.com/office/word/2010/wordprocessingDrawing" xmlns:wp="http://schemas.openxmlformats.org/drawingml/2006/wordprocessingDrawing" xmlns:w10="urn:schemas-microsoft-com:office:word" xmlns:w="http://schemas.openxmlformats.org/wordprocessingml/2006/main" xmlns:w14="http://schemas.microsoft.com/office/word/2010/wordml" xmlns:w15="http://schemas.microsoft.com/office/word/2012/wordml" xmlns:w16cid="http://schemas.microsoft.com/office/word/2016/wordml/cid" xmlns:w16se="http://schemas.microsoft.com/office/word/2015/wordml/symex" xmlns:wpg="http://schemas.microsoft.com/office/word/2010/wordprocessingGroup" xmlns:wpi="http://schemas.microsoft.com/office/word/2010/wordprocessingInk" xmlns:wne="http://schemas.microsoft.com/office/word/2006/wordml" xmlns:wps="http://schemas.microsoft.com/office/word/2010/wordprocessingShape" mc:Ignorable="w14 w15 w16se w16cid wp14">
+  <w:p>
+    <w:pPr>
+      <w:pStyle w:val="Footer"/>
+    </w:pPr>
+  </w:p>
+</w:ftr>
+</file>
+
+<file path=word/footer3.xml><?xml version="1.0" encoding="utf-8"?>
+<w:ftr xmlns:wpc="http://schemas.microsoft.com/office/word/2010/wordprocessingCanvas" xmlns:cx="http://schemas.microsoft.com/office/drawing/2014/chartex" xmlns:cx1="http://schemas.microsoft.com/office/drawing/2015/9/8/chartex" xmlns:cx2="http://schemas.microsoft.com/office/drawing/2015/10/21/chartex" xmlns:cx3="http://schemas.microsoft.com/office/drawing/2016/5/9/chartex" xmlns:cx4="http://schemas.microsoft.com/office/drawing/2016/5/10/chartex" xmlns:cx5="http://schemas.microsoft.com/office/drawing/2016/5/11/chartex" xmlns:cx6="http://schemas.microsoft.com/office/drawing/2016/5/12/chartex" xmlns:cx7="http://schemas.microsoft.com/office/drawing/2016/5/13/chartex" xmlns:cx8="http://schemas.microsoft.com/office/drawing/2016/5/14/chartex" xmlns:mc="http://schemas.openxmlformats.org/markup-compatibility/2006" xmlns:aink="http://schemas.microsoft.com/office/drawing/2016/ink" xmlns:am3d="http://schemas.microsoft.com/office/drawing/2017/model3d" xmlns:o="urn:schemas-microsoft-com:office:office" xmlns:r="http://schemas.openxmlformats.org/officeDocument/2006/relationships" xmlns:m="http://schemas.openxmlformats.org/officeDocument/2006/math" xmlns:v="urn:schemas-microsoft-com:vml" xmlns:wp14="http://schemas.microsoft.com/office/word/2010/wordprocessingDrawing" xmlns:wp="http://schemas.openxmlformats.org/drawingml/2006/wordprocessingDrawing" xmlns:w10="urn:schemas-microsoft-com:office:word" xmlns:w="http://schemas.openxmlformats.org/wordprocessingml/2006/main" xmlns:w14="http://schemas.microsoft.com/office/word/2010/wordml" xmlns:w15="http://schemas.microsoft.com/office/word/2012/wordml" xmlns:w16cid="http://schemas.microsoft.com/office/word/2016/wordml/cid" xmlns:w16se="http://schemas.microsoft.com/office/word/2015/wordml/symex" xmlns:wpg="http://schemas.microsoft.com/office/word/2010/wordprocessingGroup" xmlns:wpi="http://schemas.microsoft.com/office/word/2010/wordprocessingInk" xmlns:wne="http://schemas.microsoft.com/office/word/2006/wordml" xmlns:wps="http://schemas.microsoft.com/office/word/2010/wordprocessingShape" mc:Ignorable="w14 w15 w16se w16cid wp14">
+  <w:p>
+    <w:pPr>
+      <w:pStyle w:val="Footer"/>
+    </w:pPr>
+  </w:p>
+</w:ftr>
+</file>
+
 <file path=word/footnotes.xml><?xml version="1.0" encoding="utf-8"?>
 <w:footnotes xmlns:wpc="http://schemas.microsoft.com/office/word/2010/wordprocessingCanvas" xmlns:cx="http://schemas.microsoft.com/office/drawing/2014/chartex" xmlns:cx1="http://schemas.microsoft.com/office/drawing/2015/9/8/chartex" xmlns:cx2="http://schemas.microsoft.com/office/drawing/2015/10/21/chartex" xmlns:cx3="http://schemas.microsoft.com/office/drawing/2016/5/9/chartex" xmlns:cx4="http://schemas.microsoft.com/office/drawing/2016/5/10/chartex" xmlns:cx5="http://schemas.microsoft.com/office/drawing/2016/5/11/chartex" xmlns:cx6="http://schemas.microsoft.com/office/drawing/2016/5/12/chartex" xmlns:cx7="http://schemas.microsoft.com/office/drawing/2016/5/13/chartex" xmlns:cx8="http://schemas.microsoft.com/office/drawing/2016/5/14/chartex" xmlns:mc="http://schemas.openxmlformats.org/markup-compatibility/2006" xmlns:aink="http://schemas.microsoft.com/office/drawing/2016/ink" xmlns:am3d="http://schemas.microsoft.com/office/drawing/2017/model3d" xmlns:o="urn:schemas-microsoft-com:office:office" xmlns:r="http://schemas.openxmlformats.org/officeDocument/2006/relationships" xmlns:m="http://schemas.openxmlformats.org/officeDocument/2006/math" xmlns:v="urn:schemas-microsoft-com:vml" xmlns:wp14="http://schemas.microsoft.com/office/word/2010/wordprocessingDrawing" xmlns:wp="http://schemas.openxmlformats.org/drawingml/2006/wordprocessingDrawing" xmlns:w10="urn:schemas-microsoft-com:office:word" xmlns:w="http://schemas.openxmlformats.org/wordprocessingml/2006/main" xmlns:w14="http://schemas.microsoft.com/office/word/2010/wordml" xmlns:w15="http://schemas.microsoft.com/office/word/2012/wordml" xmlns:w16cid="http://schemas.microsoft.com/office/word/2016/wordml/cid" xmlns:w16se="http://schemas.microsoft.com/office/word/2015/wordml/symex" xmlns:wpg="http://schemas.microsoft.com/office/word/2010/wordprocessingGroup" xmlns:wpi="http://schemas.microsoft.com/office/word/2010/wordprocessingInk" xmlns:wne="http://schemas.microsoft.com/office/word/2006/wordml" xmlns:wps="http://schemas.microsoft.com/office/word/2010/wordprocessingShape" mc:Ignorable="w14 w15 w16se w16cid wp14">
   <w:footnote w:type="separator" w:id="-1">
@@ -1015,6 +1078,16 @@
 </file>
 
 <file path=word/header1.xml><?xml version="1.0" encoding="utf-8"?>
+<w:hdr xmlns:wpc="http://schemas.microsoft.com/office/word/2010/wordprocessingCanvas" xmlns:cx="http://schemas.microsoft.com/office/drawing/2014/chartex" xmlns:cx1="http://schemas.microsoft.com/office/drawing/2015/9/8/chartex" xmlns:cx2="http://schemas.microsoft.com/office/drawing/2015/10/21/chartex" xmlns:cx3="http://schemas.microsoft.com/office/drawing/2016/5/9/chartex" xmlns:cx4="http://schemas.microsoft.com/office/drawing/2016/5/10/chartex" xmlns:cx5="http://schemas.microsoft.com/office/drawing/2016/5/11/chartex" xmlns:cx6="http://schemas.microsoft.com/office/drawing/2016/5/12/chartex" xmlns:cx7="http://schemas.microsoft.com/office/drawing/2016/5/13/chartex" xmlns:cx8="http://schemas.microsoft.com/office/drawing/2016/5/14/chartex" xmlns:mc="http://schemas.openxmlformats.org/markup-compatibility/2006" xmlns:aink="http://schemas.microsoft.com/office/drawing/2016/ink" xmlns:am3d="http://schemas.microsoft.com/office/drawing/2017/model3d" xmlns:o="urn:schemas-microsoft-com:office:office" xmlns:r="http://schemas.openxmlformats.org/officeDocument/2006/relationships" xmlns:m="http://schemas.openxmlformats.org/officeDocument/2006/math" xmlns:v="urn:schemas-microsoft-com:vml" xmlns:wp14="http://schemas.microsoft.com/office/word/2010/wordprocessingDrawing" xmlns:wp="http://schemas.openxmlformats.org/drawingml/2006/wordprocessingDrawing" xmlns:w10="urn:schemas-microsoft-com:office:word" xmlns:w="http://schemas.openxmlformats.org/wordprocessingml/2006/main" xmlns:w14="http://schemas.microsoft.com/office/word/2010/wordml" xmlns:w15="http://schemas.microsoft.com/office/word/2012/wordml" xmlns:w16cid="http://schemas.microsoft.com/office/word/2016/wordml/cid" xmlns:w16se="http://schemas.microsoft.com/office/word/2015/wordml/symex" xmlns:wpg="http://schemas.microsoft.com/office/word/2010/wordprocessingGroup" xmlns:wpi="http://schemas.microsoft.com/office/word/2010/wordprocessingInk" xmlns:wne="http://schemas.microsoft.com/office/word/2006/wordml" xmlns:wps="http://schemas.microsoft.com/office/word/2010/wordprocessingShape" mc:Ignorable="w14 w15 w16se w16cid wp14">
+  <w:p>
+    <w:pPr>
+      <w:pStyle w:val="Header"/>
+    </w:pPr>
+  </w:p>
+</w:hdr>
+</file>
+
+<file path=word/header2.xml><?xml version="1.0" encoding="utf-8"?>
 <w:hdr xmlns:wpc="http://schemas.microsoft.com/office/word/2010/wordprocessingCanvas" xmlns:cx="http://schemas.microsoft.com/office/drawing/2014/chartex" xmlns:cx1="http://schemas.microsoft.com/office/drawing/2015/9/8/chartex" xmlns:cx2="http://schemas.microsoft.com/office/drawing/2015/10/21/chartex" xmlns:cx3="http://schemas.microsoft.com/office/drawing/2016/5/9/chartex" xmlns:cx4="http://schemas.microsoft.com/office/drawing/2016/5/10/chartex" xmlns:cx5="http://schemas.microsoft.com/office/drawing/2016/5/11/chartex" xmlns:cx6="http://schemas.microsoft.com/office/drawing/2016/5/12/chartex" xmlns:cx7="http://schemas.microsoft.com/office/drawing/2016/5/13/chartex" xmlns:cx8="http://schemas.microsoft.com/office/drawing/2016/5/14/chartex" xmlns:mc="http://schemas.openxmlformats.org/markup-compatibility/2006" xmlns:aink="http://schemas.microsoft.com/office/drawing/2016/ink" xmlns:am3d="http://schemas.microsoft.com/office/drawing/2017/model3d" xmlns:o="urn:schemas-microsoft-com:office:office" xmlns:r="http://schemas.openxmlformats.org/officeDocument/2006/relationships" xmlns:m="http://schemas.openxmlformats.org/officeDocument/2006/math" xmlns:v="urn:schemas-microsoft-com:vml" xmlns:wp14="http://schemas.microsoft.com/office/word/2010/wordprocessingDrawing" xmlns:wp="http://schemas.openxmlformats.org/drawingml/2006/wordprocessingDrawing" xmlns:w10="urn:schemas-microsoft-com:office:word" xmlns:w="http://schemas.openxmlformats.org/wordprocessingml/2006/main" xmlns:w14="http://schemas.microsoft.com/office/word/2010/wordml" xmlns:w15="http://schemas.microsoft.com/office/word/2012/wordml" xmlns:w16cid="http://schemas.microsoft.com/office/word/2016/wordml/cid" xmlns:w16se="http://schemas.microsoft.com/office/word/2015/wordml/symex" xmlns:wpg="http://schemas.microsoft.com/office/word/2010/wordprocessingGroup" xmlns:wpi="http://schemas.microsoft.com/office/word/2010/wordprocessingInk" xmlns:wne="http://schemas.microsoft.com/office/word/2006/wordml" xmlns:wps="http://schemas.microsoft.com/office/word/2010/wordprocessingShape" mc:Ignorable="w14 w15 w16se w16cid wp14">
   <w:p>
     <w:pPr>
@@ -1030,15 +1103,24 @@
         <w:sz w:val="18"/>
         <w:szCs w:val="18"/>
       </w:rPr>
-      <w:t>Version 0.</w:t>
+      <w:t xml:space="preserve">Version </w:t>
     </w:r>
     <w:r>
       <w:rPr>
         <w:sz w:val="18"/>
         <w:szCs w:val="18"/>
       </w:rPr>
-      <w:t>5</w:t>
+      <w:t>0.</w:t>
     </w:r>
+    <w:r>
+      <w:rPr>
+        <w:sz w:val="18"/>
+        <w:szCs w:val="18"/>
+      </w:rPr>
+      <w:t>8</w:t>
+    </w:r>
+    <w:bookmarkStart w:id="0" w:name="_GoBack"/>
+    <w:bookmarkEnd w:id="0"/>
   </w:p>
   <w:p>
     <w:pPr>
@@ -1106,6 +1188,16 @@
       </w:rPr>
       <w:t>Henrik Persson</w:t>
     </w:r>
+  </w:p>
+</w:hdr>
+</file>
+
+<file path=word/header3.xml><?xml version="1.0" encoding="utf-8"?>
+<w:hdr xmlns:wpc="http://schemas.microsoft.com/office/word/2010/wordprocessingCanvas" xmlns:cx="http://schemas.microsoft.com/office/drawing/2014/chartex" xmlns:cx1="http://schemas.microsoft.com/office/drawing/2015/9/8/chartex" xmlns:cx2="http://schemas.microsoft.com/office/drawing/2015/10/21/chartex" xmlns:cx3="http://schemas.microsoft.com/office/drawing/2016/5/9/chartex" xmlns:cx4="http://schemas.microsoft.com/office/drawing/2016/5/10/chartex" xmlns:cx5="http://schemas.microsoft.com/office/drawing/2016/5/11/chartex" xmlns:cx6="http://schemas.microsoft.com/office/drawing/2016/5/12/chartex" xmlns:cx7="http://schemas.microsoft.com/office/drawing/2016/5/13/chartex" xmlns:cx8="http://schemas.microsoft.com/office/drawing/2016/5/14/chartex" xmlns:mc="http://schemas.openxmlformats.org/markup-compatibility/2006" xmlns:aink="http://schemas.microsoft.com/office/drawing/2016/ink" xmlns:am3d="http://schemas.microsoft.com/office/drawing/2017/model3d" xmlns:o="urn:schemas-microsoft-com:office:office" xmlns:r="http://schemas.openxmlformats.org/officeDocument/2006/relationships" xmlns:m="http://schemas.openxmlformats.org/officeDocument/2006/math" xmlns:v="urn:schemas-microsoft-com:vml" xmlns:wp14="http://schemas.microsoft.com/office/word/2010/wordprocessingDrawing" xmlns:wp="http://schemas.openxmlformats.org/drawingml/2006/wordprocessingDrawing" xmlns:w10="urn:schemas-microsoft-com:office:word" xmlns:w="http://schemas.openxmlformats.org/wordprocessingml/2006/main" xmlns:w14="http://schemas.microsoft.com/office/word/2010/wordml" xmlns:w15="http://schemas.microsoft.com/office/word/2012/wordml" xmlns:w16cid="http://schemas.microsoft.com/office/word/2016/wordml/cid" xmlns:w16se="http://schemas.microsoft.com/office/word/2015/wordml/symex" xmlns:wpg="http://schemas.microsoft.com/office/word/2010/wordprocessingGroup" xmlns:wpi="http://schemas.microsoft.com/office/word/2010/wordprocessingInk" xmlns:wne="http://schemas.microsoft.com/office/word/2006/wordml" xmlns:wps="http://schemas.microsoft.com/office/word/2010/wordprocessingShape" mc:Ignorable="w14 w15 w16se w16cid wp14">
+  <w:p>
+    <w:pPr>
+      <w:pStyle w:val="Header"/>
+    </w:pPr>
   </w:p>
 </w:hdr>
 </file>

</xml_diff>